<commit_message>
Enhance project analysis and dropdown functionality for Pollustop and Aerolys systems
- Updated the `analyze_project_areas` function to include detection for Pollustop and Aerolys options, as well as XEU, which triggers both systems.
- Modified the `word_generation_page` to reflect the new project type analysis, allowing for a more comprehensive display of detected components.
- Added new dropdown functionalities for Pollustop and Aerolys sheets in the Excel utility, ensuring accurate data entry and selection.
- Introduced AHU quotation generation logic based on the presence of Pollustop or Aerolys areas, improving document generation accuracy.

These changes enhance the overall project data handling and user experience in the application.
</commit_message>
<xml_diff>
--- a/templates/word/Halton AHU quote JAN2020.docx
+++ b/templates/word/Halton AHU quote JAN2020.docx
@@ -24,7 +24,7 @@
                 <w:tab w:val="right" w:pos="8820"/>
               </w:tabs>
               <w:spacing w:line="276" w:lineRule="auto"/>
-              <w:ind w:left="-105"/>
+              <w:ind w:left="-109"/>
               <w:rPr>
                 <w:sz w:val="20"/>
                 <w:szCs w:val="20"/>
@@ -35,8 +35,85 @@
                 <w:sz w:val="20"/>
                 <w:szCs w:val="20"/>
               </w:rPr>
-              <w:t>(Client Name)</w:t>
-            </w:r>
+              <w:t>{{</w:t>
+            </w:r>
+            <w:proofErr w:type="spellStart"/>
+            <w:r>
+              <w:rPr>
+                <w:sz w:val="20"/>
+                <w:szCs w:val="20"/>
+              </w:rPr>
+              <w:t>client_name</w:t>
+            </w:r>
+            <w:proofErr w:type="spellEnd"/>
+            <w:r>
+              <w:rPr>
+                <w:sz w:val="20"/>
+                <w:szCs w:val="20"/>
+              </w:rPr>
+              <w:t>}}</w:t>
+            </w:r>
+          </w:p>
+          <w:p>
+            <w:pPr>
+              <w:spacing w:after="0" w:line="276" w:lineRule="auto"/>
+              <w:ind w:left="-109"/>
+              <w:rPr>
+                <w:rFonts w:cs="Arial"/>
+                <w:szCs w:val="20"/>
+              </w:rPr>
+            </w:pPr>
+            <w:r>
+              <w:rPr>
+                <w:rFonts w:cs="Arial"/>
+                <w:szCs w:val="20"/>
+              </w:rPr>
+              <w:t>{{company}}</w:t>
+            </w:r>
+            <w:r>
+              <w:rPr>
+                <w:rFonts w:cs="Arial"/>
+                <w:szCs w:val="20"/>
+              </w:rPr>
+              <w:t>,</w:t>
+            </w:r>
+          </w:p>
+          <w:p>
+            <w:pPr>
+              <w:spacing w:after="0" w:line="276" w:lineRule="auto"/>
+              <w:ind w:left="-109"/>
+              <w:rPr>
+                <w:rFonts w:cs="Arial"/>
+                <w:szCs w:val="20"/>
+              </w:rPr>
+            </w:pPr>
+            <w:r>
+              <w:rPr>
+                <w:rFonts w:cs="Arial"/>
+                <w:szCs w:val="20"/>
+              </w:rPr>
+              <w:t>{{address}}</w:t>
+            </w:r>
+          </w:p>
+          <w:p>
+            <w:pPr>
+              <w:spacing w:after="0" w:line="276" w:lineRule="auto"/>
+              <w:ind w:left="-109"/>
+              <w:rPr>
+                <w:rFonts w:cs="Arial"/>
+                <w:szCs w:val="20"/>
+              </w:rPr>
+            </w:pPr>
+          </w:p>
+          <w:p>
+            <w:pPr>
+              <w:spacing w:after="0" w:line="276" w:lineRule="auto"/>
+              <w:ind w:left="-109"/>
+              <w:rPr>
+                <w:rFonts w:cs="Arial"/>
+                <w:szCs w:val="20"/>
+              </w:rPr>
+            </w:pPr>
           </w:p>
           <w:p>
             <w:pPr>
@@ -44,20 +121,12 @@
               <w:tabs>
                 <w:tab w:val="right" w:pos="8820"/>
               </w:tabs>
-              <w:spacing w:line="276" w:lineRule="auto"/>
-              <w:ind w:left="-105"/>
+              <w:ind w:left="-109"/>
               <w:rPr>
                 <w:sz w:val="20"/>
                 <w:szCs w:val="20"/>
               </w:rPr>
             </w:pPr>
-            <w:r>
-              <w:rPr>
-                <w:sz w:val="20"/>
-                <w:szCs w:val="20"/>
-              </w:rPr>
-              <w:t>(Company),</w:t>
-            </w:r>
           </w:p>
           <w:p>
             <w:pPr>
@@ -65,20 +134,12 @@
               <w:tabs>
                 <w:tab w:val="right" w:pos="8820"/>
               </w:tabs>
-              <w:spacing w:line="276" w:lineRule="auto"/>
-              <w:ind w:left="-105"/>
+              <w:ind w:left="-109"/>
               <w:rPr>
                 <w:sz w:val="20"/>
                 <w:szCs w:val="20"/>
               </w:rPr>
             </w:pPr>
-            <w:r>
-              <w:rPr>
-                <w:sz w:val="20"/>
-                <w:szCs w:val="20"/>
-              </w:rPr>
-              <w:t>(Address),</w:t>
-            </w:r>
           </w:p>
           <w:p>
             <w:pPr>
@@ -86,43 +147,25 @@
               <w:tabs>
                 <w:tab w:val="right" w:pos="8820"/>
               </w:tabs>
-              <w:spacing w:line="276" w:lineRule="auto"/>
-              <w:ind w:left="-105"/>
-              <w:rPr>
+              <w:ind w:left="-109"/>
+              <w:rPr>
+                <w:b/>
                 <w:sz w:val="20"/>
                 <w:szCs w:val="20"/>
               </w:rPr>
             </w:pPr>
-            <w:r>
-              <w:rPr>
+          </w:p>
+          <w:p>
+            <w:pPr>
+              <w:pStyle w:val="Address"/>
+              <w:tabs>
+                <w:tab w:val="right" w:pos="8820"/>
+              </w:tabs>
+              <w:ind w:left="-109"/>
+              <w:rPr>
+                <w:b/>
+                <w:color w:val="2499D5"/>
                 <w:sz w:val="20"/>
-                <w:szCs w:val="20"/>
-              </w:rPr>
-              <w:t>(Address),</w:t>
-            </w:r>
-          </w:p>
-          <w:p>
-            <w:pPr>
-              <w:spacing w:after="0" w:line="276" w:lineRule="auto"/>
-              <w:ind w:left="-105"/>
-              <w:rPr>
-                <w:rFonts w:cs="Arial"/>
-                <w:szCs w:val="20"/>
-              </w:rPr>
-            </w:pPr>
-            <w:r>
-              <w:rPr>
-                <w:szCs w:val="20"/>
-              </w:rPr>
-              <w:t>(Address).</w:t>
-            </w:r>
-          </w:p>
-          <w:p>
-            <w:pPr>
-              <w:spacing w:after="0" w:line="276" w:lineRule="auto"/>
-              <w:ind w:left="-105"/>
-              <w:rPr>
-                <w:rFonts w:cs="Arial"/>
                 <w:szCs w:val="20"/>
               </w:rPr>
             </w:pPr>
@@ -135,59 +178,6 @@
               </w:tabs>
               <w:ind w:left="-105"/>
               <w:rPr>
-                <w:sz w:val="20"/>
-                <w:szCs w:val="20"/>
-              </w:rPr>
-            </w:pPr>
-          </w:p>
-          <w:p>
-            <w:pPr>
-              <w:pStyle w:val="Address"/>
-              <w:tabs>
-                <w:tab w:val="right" w:pos="8820"/>
-              </w:tabs>
-              <w:ind w:left="-105"/>
-              <w:rPr>
-                <w:sz w:val="20"/>
-                <w:szCs w:val="20"/>
-              </w:rPr>
-            </w:pPr>
-          </w:p>
-          <w:p>
-            <w:pPr>
-              <w:pStyle w:val="Address"/>
-              <w:tabs>
-                <w:tab w:val="right" w:pos="8820"/>
-              </w:tabs>
-              <w:ind w:left="-105"/>
-              <w:rPr>
-                <w:sz w:val="20"/>
-                <w:szCs w:val="20"/>
-              </w:rPr>
-            </w:pPr>
-          </w:p>
-          <w:p>
-            <w:pPr>
-              <w:pStyle w:val="Address"/>
-              <w:tabs>
-                <w:tab w:val="right" w:pos="8820"/>
-              </w:tabs>
-              <w:ind w:left="-105"/>
-              <w:rPr>
-                <w:color w:val="2499D5"/>
-                <w:sz w:val="20"/>
-                <w:szCs w:val="20"/>
-              </w:rPr>
-            </w:pPr>
-          </w:p>
-          <w:p>
-            <w:pPr>
-              <w:pStyle w:val="Address"/>
-              <w:tabs>
-                <w:tab w:val="right" w:pos="8820"/>
-              </w:tabs>
-              <w:ind w:left="-105"/>
-              <w:rPr>
                 <w:rFonts w:ascii="Arial Black" w:hAnsi="Arial Black"/>
                 <w:b/>
                 <w:color w:val="auto"/>
@@ -203,37 +193,7 @@
                 <w:sz w:val="32"/>
                 <w:szCs w:val="32"/>
               </w:rPr>
-              <w:t xml:space="preserve">ECOLOGY / </w:t>
-            </w:r>
-            <w:r>
-              <w:rPr>
-                <w:rFonts w:ascii="Arial Black" w:hAnsi="Arial Black"/>
-                <w:b/>
-                <w:color w:val="2499D5"/>
-                <w:sz w:val="32"/>
-                <w:szCs w:val="32"/>
-              </w:rPr>
-              <w:t xml:space="preserve">AHU </w:t>
-            </w:r>
-            <w:r>
-              <w:rPr>
-                <w:rFonts w:ascii="Arial Black" w:hAnsi="Arial Black"/>
-                <w:b/>
-                <w:color w:val="2499D5"/>
-                <w:sz w:val="32"/>
-                <w:szCs w:val="32"/>
-              </w:rPr>
-              <w:t>QUOTATIO</w:t>
-            </w:r>
-            <w:r>
-              <w:rPr>
-                <w:rFonts w:ascii="Arial Black" w:hAnsi="Arial Black"/>
-                <w:b/>
-                <w:color w:val="2499D5"/>
-                <w:sz w:val="32"/>
-                <w:szCs w:val="32"/>
-              </w:rPr>
-              <w:t>N</w:t>
+              <w:t>ECOLOGY/AHU QUOTATION</w:t>
             </w:r>
           </w:p>
         </w:tc>
@@ -250,23 +210,26 @@
               <w:spacing w:line="276" w:lineRule="auto"/>
               <w:jc w:val="right"/>
               <w:rPr>
+                <w:iCs/>
                 <w:sz w:val="20"/>
                 <w:szCs w:val="20"/>
               </w:rPr>
             </w:pPr>
             <w:r>
               <w:rPr>
+                <w:iCs/>
                 <w:sz w:val="20"/>
                 <w:szCs w:val="20"/>
               </w:rPr>
-              <w:t>Date: 00 XXXXX 202</w:t>
-            </w:r>
-            <w:r>
-              <w:rPr>
+              <w:t xml:space="preserve">Date: </w:t>
+            </w:r>
+            <w:r>
+              <w:rPr>
+                <w:iCs/>
                 <w:sz w:val="20"/>
                 <w:szCs w:val="20"/>
               </w:rPr>
-              <w:t>5</w:t>
+              <w:t>{{date}}</w:t>
             </w:r>
           </w:p>
           <w:p>
@@ -278,16 +241,44 @@
               <w:spacing w:line="276" w:lineRule="auto"/>
               <w:jc w:val="right"/>
               <w:rPr>
+                <w:iCs/>
                 <w:sz w:val="20"/>
                 <w:szCs w:val="20"/>
               </w:rPr>
             </w:pPr>
             <w:r>
               <w:rPr>
+                <w:iCs/>
                 <w:sz w:val="20"/>
                 <w:szCs w:val="20"/>
               </w:rPr>
-              <w:t>Halton Ref: XXXXX / xx / xx</w:t>
+              <w:t xml:space="preserve">Halton Ref: </w:t>
+            </w:r>
+            <w:r>
+              <w:rPr>
+                <w:iCs/>
+                <w:sz w:val="20"/>
+                <w:szCs w:val="20"/>
+              </w:rPr>
+              <w:t>{{</w:t>
+            </w:r>
+            <w:proofErr w:type="spellStart"/>
+            <w:r>
+              <w:rPr>
+                <w:iCs/>
+                <w:sz w:val="20"/>
+                <w:szCs w:val="20"/>
+              </w:rPr>
+              <w:t>reference_variable</w:t>
+            </w:r>
+            <w:proofErr w:type="spellEnd"/>
+            <w:r>
+              <w:rPr>
+                <w:iCs/>
+                <w:sz w:val="20"/>
+                <w:szCs w:val="20"/>
+              </w:rPr>
+              <w:t>}}</w:t>
             </w:r>
           </w:p>
           <w:p>
@@ -296,15 +287,17 @@
               <w:tabs>
                 <w:tab w:val="right" w:pos="8820"/>
               </w:tabs>
-              <w:spacing w:line="276" w:lineRule="auto"/>
+              <w:spacing w:line="200" w:lineRule="atLeast"/>
               <w:jc w:val="right"/>
               <w:rPr>
+                <w:iCs/>
                 <w:sz w:val="20"/>
                 <w:szCs w:val="20"/>
               </w:rPr>
             </w:pPr>
             <w:r>
               <w:rPr>
+                <w:iCs/>
                 <w:sz w:val="20"/>
                 <w:szCs w:val="20"/>
               </w:rPr>
@@ -320,30 +313,54 @@
               <w:spacing w:line="240" w:lineRule="auto"/>
               <w:jc w:val="right"/>
               <w:rPr>
+                <w:iCs/>
                 <w:sz w:val="20"/>
                 <w:szCs w:val="20"/>
               </w:rPr>
             </w:pPr>
             <w:r>
               <w:rPr>
+                <w:iCs/>
                 <w:sz w:val="20"/>
                 <w:szCs w:val="20"/>
               </w:rPr>
-              <w:t>Dan Butler</w:t>
-            </w:r>
-            <w:r>
-              <w:rPr>
+              <w:t>{{</w:t>
+            </w:r>
+            <w:proofErr w:type="spellStart"/>
+            <w:r>
+              <w:rPr>
+                <w:iCs/>
                 <w:sz w:val="20"/>
                 <w:szCs w:val="20"/>
               </w:rPr>
-              <w:t xml:space="preserve"> </w:t>
-            </w:r>
-            <w:r>
-              <w:rPr>
+              <w:t>sales_contact_name</w:t>
+            </w:r>
+            <w:proofErr w:type="spellEnd"/>
+            <w:r>
+              <w:rPr>
+                <w:iCs/>
                 <w:sz w:val="20"/>
                 <w:szCs w:val="20"/>
               </w:rPr>
-              <w:t>07703 729686</w:t>
+              <w:t>}} {{</w:t>
+            </w:r>
+            <w:proofErr w:type="spellStart"/>
+            <w:r>
+              <w:rPr>
+                <w:iCs/>
+                <w:sz w:val="20"/>
+                <w:szCs w:val="20"/>
+              </w:rPr>
+              <w:t>sales_contact_phone</w:t>
+            </w:r>
+            <w:proofErr w:type="spellEnd"/>
+            <w:r>
+              <w:rPr>
+                <w:iCs/>
+                <w:sz w:val="20"/>
+                <w:szCs w:val="20"/>
+              </w:rPr>
+              <w:t>}}</w:t>
             </w:r>
           </w:p>
           <w:p>
@@ -355,106 +372,9 @@
               <w:spacing w:line="240" w:lineRule="auto"/>
               <w:jc w:val="right"/>
               <w:rPr>
-                <w:sz w:val="20"/>
                 <w:szCs w:val="20"/>
               </w:rPr>
             </w:pPr>
-            <w:r>
-              <w:rPr>
-                <w:sz w:val="20"/>
-                <w:szCs w:val="20"/>
-              </w:rPr>
-              <w:t>Dean Griffiths 07814 784352</w:t>
-            </w:r>
-          </w:p>
-          <w:p>
-            <w:pPr>
-              <w:pStyle w:val="Address"/>
-              <w:tabs>
-                <w:tab w:val="right" w:pos="8820"/>
-              </w:tabs>
-              <w:spacing w:line="240" w:lineRule="auto"/>
-              <w:jc w:val="right"/>
-              <w:rPr>
-                <w:sz w:val="20"/>
-                <w:szCs w:val="18"/>
-              </w:rPr>
-            </w:pPr>
-            <w:r>
-              <w:rPr>
-                <w:sz w:val="20"/>
-                <w:szCs w:val="18"/>
-              </w:rPr>
-              <w:t>David Stewart 07989 185991</w:t>
-            </w:r>
-          </w:p>
-          <w:p>
-            <w:pPr>
-              <w:pStyle w:val="Address"/>
-              <w:tabs>
-                <w:tab w:val="right" w:pos="8820"/>
-              </w:tabs>
-              <w:spacing w:line="240" w:lineRule="auto"/>
-              <w:jc w:val="right"/>
-              <w:rPr>
-                <w:sz w:val="20"/>
-                <w:szCs w:val="18"/>
-              </w:rPr>
-            </w:pPr>
-            <w:r>
-              <w:rPr>
-                <w:sz w:val="20"/>
-                <w:szCs w:val="18"/>
-              </w:rPr>
-              <w:t>Chris Mannus 07870 263280</w:t>
-            </w:r>
-          </w:p>
-          <w:p>
-            <w:pPr>
-              <w:pStyle w:val="Address"/>
-              <w:tabs>
-                <w:tab w:val="right" w:pos="8820"/>
-              </w:tabs>
-              <w:spacing w:line="240" w:lineRule="auto"/>
-              <w:jc w:val="right"/>
-              <w:rPr>
-                <w:sz w:val="20"/>
-                <w:szCs w:val="20"/>
-              </w:rPr>
-            </w:pPr>
-            <w:r>
-              <w:rPr>
-                <w:sz w:val="20"/>
-                <w:szCs w:val="20"/>
-              </w:rPr>
-              <w:t>Kent Philips 07949 016501</w:t>
-            </w:r>
-          </w:p>
-          <w:p>
-            <w:pPr>
-              <w:pStyle w:val="Address"/>
-              <w:tabs>
-                <w:tab w:val="right" w:pos="8820"/>
-              </w:tabs>
-              <w:spacing w:line="240" w:lineRule="auto"/>
-              <w:jc w:val="right"/>
-              <w:rPr>
-                <w:szCs w:val="20"/>
-              </w:rPr>
-            </w:pPr>
-            <w:r>
-              <w:rPr>
-                <w:sz w:val="20"/>
-                <w:szCs w:val="20"/>
-              </w:rPr>
-              <w:t xml:space="preserve">    </w:t>
-            </w:r>
-            <w:r>
-              <w:rPr>
-                <w:szCs w:val="20"/>
-              </w:rPr>
-              <w:t xml:space="preserve">          </w:t>
-            </w:r>
           </w:p>
         </w:tc>
       </w:tr>
@@ -528,7 +448,7 @@
           <w:sz w:val="20"/>
           <w:szCs w:val="20"/>
         </w:rPr>
-        <w:t xml:space="preserve">Dear </w:t>
+        <w:t>Dear {{</w:t>
       </w:r>
       <w:proofErr w:type="spellStart"/>
       <w:r>
@@ -536,7 +456,7 @@
           <w:sz w:val="20"/>
           <w:szCs w:val="20"/>
         </w:rPr>
-        <w:t>xxxx</w:t>
+        <w:t>customer_first_name</w:t>
       </w:r>
       <w:proofErr w:type="spellEnd"/>
       <w:r>
@@ -544,7 +464,7 @@
           <w:sz w:val="20"/>
           <w:szCs w:val="20"/>
         </w:rPr>
-        <w:t>,</w:t>
+        <w:t>}},</w:t>
       </w:r>
     </w:p>
     <w:p>
@@ -587,15 +507,25 @@
           <w:color w:val="2499D5"/>
           <w:sz w:val="24"/>
         </w:rPr>
-        <w:t>Project Name, Location</w:t>
-      </w:r>
+        <w:t>{{</w:t>
+      </w:r>
+      <w:proofErr w:type="spellStart"/>
       <w:r>
         <w:rPr>
           <w:b/>
           <w:color w:val="2499D5"/>
           <w:sz w:val="24"/>
         </w:rPr>
-        <w:t>.</w:t>
+        <w:t>project_name</w:t>
+      </w:r>
+      <w:proofErr w:type="spellEnd"/>
+      <w:r>
+        <w:rPr>
+          <w:b/>
+          <w:color w:val="2499D5"/>
+          <w:sz w:val="24"/>
+        </w:rPr>
+        <w:t>}}, {{location}}</w:t>
       </w:r>
     </w:p>
     <w:p>
@@ -1172,18 +1102,24 @@
       <w:pPr>
         <w:spacing w:after="0" w:line="276" w:lineRule="auto"/>
       </w:pPr>
+      <w:r>
+        <w:t>{{estimator}}</w:t>
+      </w:r>
     </w:p>
     <w:p>
       <w:pPr>
         <w:spacing w:after="0" w:line="276" w:lineRule="auto"/>
       </w:pPr>
-    </w:p>
-    <w:p>
-      <w:pPr>
-        <w:spacing w:after="0" w:line="276" w:lineRule="auto"/>
-      </w:pPr>
-      <w:r>
-        <w:t>Nick Soton</w:t>
+      <w:r>
+        <w:t>{{</w:t>
+      </w:r>
+      <w:proofErr w:type="spellStart"/>
+      <w:r>
+        <w:t>estimator_rank</w:t>
+      </w:r>
+      <w:proofErr w:type="spellEnd"/>
+      <w:r>
+        <w:t>}}</w:t>
       </w:r>
     </w:p>
     <w:p>
@@ -1194,18 +1130,34 @@
           <w:lang w:val="sv-SE"/>
         </w:rPr>
       </w:pPr>
+      <w:proofErr w:type="spellStart"/>
       <w:r>
         <w:rPr>
           <w:lang w:val="sv-SE"/>
         </w:rPr>
-        <w:t>Customer Service</w:t>
-      </w:r>
+        <w:t>Customer</w:t>
+      </w:r>
+      <w:proofErr w:type="spellEnd"/>
       <w:r>
         <w:rPr>
           <w:lang w:val="sv-SE"/>
         </w:rPr>
-        <w:t xml:space="preserve"> Department</w:t>
-      </w:r>
+        <w:t xml:space="preserve"> Service</w:t>
+      </w:r>
+      <w:r>
+        <w:rPr>
+          <w:lang w:val="sv-SE"/>
+        </w:rPr>
+        <w:t xml:space="preserve"> </w:t>
+      </w:r>
+      <w:proofErr w:type="spellStart"/>
+      <w:r>
+        <w:rPr>
+          <w:lang w:val="sv-SE"/>
+        </w:rPr>
+        <w:t>Department</w:t>
+      </w:r>
+      <w:proofErr w:type="spellEnd"/>
     </w:p>
     <w:p>
       <w:pPr>
@@ -1264,7 +1216,25 @@
           <w:color w:val="2499D5"/>
           <w:sz w:val="24"/>
         </w:rPr>
-        <w:t>Project Name, Location.</w:t>
+        <w:t>{{</w:t>
+      </w:r>
+      <w:proofErr w:type="spellStart"/>
+      <w:r>
+        <w:rPr>
+          <w:b/>
+          <w:color w:val="2499D5"/>
+          <w:sz w:val="24"/>
+        </w:rPr>
+        <w:t>project_name</w:t>
+      </w:r>
+      <w:proofErr w:type="spellEnd"/>
+      <w:r>
+        <w:rPr>
+          <w:b/>
+          <w:color w:val="2499D5"/>
+          <w:sz w:val="24"/>
+        </w:rPr>
+        <w:t>}}, {{location}}</w:t>
       </w:r>
     </w:p>
     <w:p>
@@ -28458,12 +28428,10 @@
       </w:r>
     </w:p>
     <w:sectPr>
-      <w:headerReference w:type="even" r:id="rId9"/>
-      <w:headerReference w:type="default" r:id="rId10"/>
-      <w:footerReference w:type="even" r:id="rId11"/>
-      <w:footerReference w:type="default" r:id="rId12"/>
-      <w:headerReference w:type="first" r:id="rId13"/>
-      <w:footerReference w:type="first" r:id="rId14"/>
+      <w:headerReference w:type="default" r:id="rId9"/>
+      <w:footerReference w:type="default" r:id="rId10"/>
+      <w:headerReference w:type="first" r:id="rId11"/>
+      <w:footerReference w:type="first" r:id="rId12"/>
       <w:pgSz w:w="11906" w:h="16838" w:code="9"/>
       <w:pgMar w:top="1134" w:right="907" w:bottom="1276" w:left="1276" w:header="737" w:footer="340" w:gutter="0"/>
       <w:cols w:space="708"/>
@@ -28494,16 +28462,6 @@
 </file>
 
 <file path=word/footer1.xml><?xml version="1.0" encoding="utf-8"?>
-<w:ftr xmlns:wpc="http://schemas.microsoft.com/office/word/2010/wordprocessingCanvas" xmlns:cx="http://schemas.microsoft.com/office/drawing/2014/chartex" xmlns:cx1="http://schemas.microsoft.com/office/drawing/2015/9/8/chartex" xmlns:cx2="http://schemas.microsoft.com/office/drawing/2015/10/21/chartex" xmlns:cx3="http://schemas.microsoft.com/office/drawing/2016/5/9/chartex" xmlns:cx4="http://schemas.microsoft.com/office/drawing/2016/5/10/chartex" xmlns:cx5="http://schemas.microsoft.com/office/drawing/2016/5/11/chartex" xmlns:cx6="http://schemas.microsoft.com/office/drawing/2016/5/12/chartex" xmlns:cx7="http://schemas.microsoft.com/office/drawing/2016/5/13/chartex" xmlns:cx8="http://schemas.microsoft.com/office/drawing/2016/5/14/chartex" xmlns:mc="http://schemas.openxmlformats.org/markup-compatibility/2006" xmlns:aink="http://schemas.microsoft.com/office/drawing/2016/ink" xmlns:am3d="http://schemas.microsoft.com/office/drawing/2017/model3d" xmlns:o="urn:schemas-microsoft-com:office:office" xmlns:oel="http://schemas.microsoft.com/office/2019/extlst" xmlns:r="http://schemas.openxmlformats.org/officeDocument/2006/relationships" xmlns:m="http://schemas.openxmlformats.org/officeDocument/2006/math" xmlns:v="urn:schemas-microsoft-com:vml" xmlns:wp14="http://schemas.microsoft.com/office/word/2010/wordprocessingDrawing" xmlns:wp="http://schemas.openxmlformats.org/drawingml/2006/wordprocessingDrawing" xmlns:w10="urn:schemas-microsoft-com:office:word" xmlns:w="http://schemas.openxmlformats.org/wordprocessingml/2006/main" xmlns:w14="http://schemas.microsoft.com/office/word/2010/wordml" xmlns:w15="http://schemas.microsoft.com/office/word/2012/wordml" xmlns:w16cex="http://schemas.microsoft.com/office/word/2018/wordml/cex" xmlns:w16cid="http://schemas.microsoft.com/office/word/2016/wordml/cid" xmlns:w16="http://schemas.microsoft.com/office/word/2018/wordml" xmlns:w16du="http://schemas.microsoft.com/office/word/2023/wordml/word16du" xmlns:w16sdtdh="http://schemas.microsoft.com/office/word/2020/wordml/sdtdatahash" xmlns:w16sdtfl="http://schemas.microsoft.com/office/word/2024/wordml/sdtformatlock" xmlns:w16se="http://schemas.microsoft.com/office/word/2015/wordml/symex" xmlns:wpg="http://schemas.microsoft.com/office/word/2010/wordprocessingGroup" xmlns:wpi="http://schemas.microsoft.com/office/word/2010/wordprocessingInk" xmlns:wne="http://schemas.microsoft.com/office/word/2006/wordml" xmlns:wps="http://schemas.microsoft.com/office/word/2010/wordprocessingShape" mc:Ignorable="w14 w15 w16se w16cid w16 w16cex w16sdtdh w16sdtfl w16du wp14">
-  <w:p>
-    <w:pPr>
-      <w:pStyle w:val="Footer"/>
-    </w:pPr>
-  </w:p>
-</w:ftr>
-</file>
-
-<file path=word/footer2.xml><?xml version="1.0" encoding="utf-8"?>
 <w:ftr xmlns:wpc="http://schemas.microsoft.com/office/word/2010/wordprocessingCanvas" xmlns:cx="http://schemas.microsoft.com/office/drawing/2014/chartex" xmlns:cx1="http://schemas.microsoft.com/office/drawing/2015/9/8/chartex" xmlns:cx2="http://schemas.microsoft.com/office/drawing/2015/10/21/chartex" xmlns:cx3="http://schemas.microsoft.com/office/drawing/2016/5/9/chartex" xmlns:cx4="http://schemas.microsoft.com/office/drawing/2016/5/10/chartex" xmlns:cx5="http://schemas.microsoft.com/office/drawing/2016/5/11/chartex" xmlns:cx6="http://schemas.microsoft.com/office/drawing/2016/5/12/chartex" xmlns:cx7="http://schemas.microsoft.com/office/drawing/2016/5/13/chartex" xmlns:cx8="http://schemas.microsoft.com/office/drawing/2016/5/14/chartex" xmlns:mc="http://schemas.openxmlformats.org/markup-compatibility/2006" xmlns:aink="http://schemas.microsoft.com/office/drawing/2016/ink" xmlns:am3d="http://schemas.microsoft.com/office/drawing/2017/model3d" xmlns:o="urn:schemas-microsoft-com:office:office" xmlns:oel="http://schemas.microsoft.com/office/2019/extlst" xmlns:r="http://schemas.openxmlformats.org/officeDocument/2006/relationships" xmlns:m="http://schemas.openxmlformats.org/officeDocument/2006/math" xmlns:v="urn:schemas-microsoft-com:vml" xmlns:wp14="http://schemas.microsoft.com/office/word/2010/wordprocessingDrawing" xmlns:wp="http://schemas.openxmlformats.org/drawingml/2006/wordprocessingDrawing" xmlns:w10="urn:schemas-microsoft-com:office:word" xmlns:w="http://schemas.openxmlformats.org/wordprocessingml/2006/main" xmlns:w14="http://schemas.microsoft.com/office/word/2010/wordml" xmlns:w15="http://schemas.microsoft.com/office/word/2012/wordml" xmlns:w16cex="http://schemas.microsoft.com/office/word/2018/wordml/cex" xmlns:w16cid="http://schemas.microsoft.com/office/word/2016/wordml/cid" xmlns:w16="http://schemas.microsoft.com/office/word/2018/wordml" xmlns:w16du="http://schemas.microsoft.com/office/word/2023/wordml/word16du" xmlns:w16sdtdh="http://schemas.microsoft.com/office/word/2020/wordml/sdtdatahash" xmlns:w16sdtfl="http://schemas.microsoft.com/office/word/2024/wordml/sdtformatlock" xmlns:w16se="http://schemas.microsoft.com/office/word/2015/wordml/symex" xmlns:wpg="http://schemas.microsoft.com/office/word/2010/wordprocessingGroup" xmlns:wpi="http://schemas.microsoft.com/office/word/2010/wordprocessingInk" xmlns:wne="http://schemas.microsoft.com/office/word/2006/wordml" xmlns:wps="http://schemas.microsoft.com/office/word/2010/wordprocessingShape" mc:Ignorable="w14 w15 w16se w16cid w16 w16cex w16sdtdh w16sdtfl w16du wp14">
   <w:tbl>
     <w:tblPr>
@@ -28657,7 +28615,7 @@
 </w:ftr>
 </file>
 
-<file path=word/footer3.xml><?xml version="1.0" encoding="utf-8"?>
+<file path=word/footer2.xml><?xml version="1.0" encoding="utf-8"?>
 <w:ftr xmlns:wpc="http://schemas.microsoft.com/office/word/2010/wordprocessingCanvas" xmlns:cx="http://schemas.microsoft.com/office/drawing/2014/chartex" xmlns:cx1="http://schemas.microsoft.com/office/drawing/2015/9/8/chartex" xmlns:cx2="http://schemas.microsoft.com/office/drawing/2015/10/21/chartex" xmlns:cx3="http://schemas.microsoft.com/office/drawing/2016/5/9/chartex" xmlns:cx4="http://schemas.microsoft.com/office/drawing/2016/5/10/chartex" xmlns:cx5="http://schemas.microsoft.com/office/drawing/2016/5/11/chartex" xmlns:cx6="http://schemas.microsoft.com/office/drawing/2016/5/12/chartex" xmlns:cx7="http://schemas.microsoft.com/office/drawing/2016/5/13/chartex" xmlns:cx8="http://schemas.microsoft.com/office/drawing/2016/5/14/chartex" xmlns:mc="http://schemas.openxmlformats.org/markup-compatibility/2006" xmlns:aink="http://schemas.microsoft.com/office/drawing/2016/ink" xmlns:am3d="http://schemas.microsoft.com/office/drawing/2017/model3d" xmlns:o="urn:schemas-microsoft-com:office:office" xmlns:oel="http://schemas.microsoft.com/office/2019/extlst" xmlns:r="http://schemas.openxmlformats.org/officeDocument/2006/relationships" xmlns:m="http://schemas.openxmlformats.org/officeDocument/2006/math" xmlns:v="urn:schemas-microsoft-com:vml" xmlns:wp14="http://schemas.microsoft.com/office/word/2010/wordprocessingDrawing" xmlns:wp="http://schemas.openxmlformats.org/drawingml/2006/wordprocessingDrawing" xmlns:w10="urn:schemas-microsoft-com:office:word" xmlns:w="http://schemas.openxmlformats.org/wordprocessingml/2006/main" xmlns:w14="http://schemas.microsoft.com/office/word/2010/wordml" xmlns:w15="http://schemas.microsoft.com/office/word/2012/wordml" xmlns:w16cex="http://schemas.microsoft.com/office/word/2018/wordml/cex" xmlns:w16cid="http://schemas.microsoft.com/office/word/2016/wordml/cid" xmlns:w16="http://schemas.microsoft.com/office/word/2018/wordml" xmlns:w16du="http://schemas.microsoft.com/office/word/2023/wordml/word16du" xmlns:w16sdtdh="http://schemas.microsoft.com/office/word/2020/wordml/sdtdatahash" xmlns:w16sdtfl="http://schemas.microsoft.com/office/word/2024/wordml/sdtformatlock" xmlns:w16se="http://schemas.microsoft.com/office/word/2015/wordml/symex" xmlns:wpg="http://schemas.microsoft.com/office/word/2010/wordprocessingGroup" xmlns:wpi="http://schemas.microsoft.com/office/word/2010/wordprocessingInk" xmlns:wne="http://schemas.microsoft.com/office/word/2006/wordml" xmlns:wps="http://schemas.microsoft.com/office/word/2010/wordprocessingShape" mc:Ignorable="w14 w15 w16se w16cid w16 w16cex w16sdtdh w16sdtfl w16du wp14">
   <w:tbl>
     <w:tblPr>
@@ -28799,12 +28757,37 @@
               <w:lang w:val="sv-SE"/>
             </w:rPr>
           </w:pPr>
+          <w:proofErr w:type="spellStart"/>
           <w:r>
             <w:rPr>
               <w:b/>
               <w:lang w:val="sv-SE"/>
             </w:rPr>
-            <w:t>Halton Foodservice Ltd.</w:t>
+            <w:t>Halton</w:t>
+          </w:r>
+          <w:proofErr w:type="spellEnd"/>
+          <w:r>
+            <w:rPr>
+              <w:b/>
+              <w:lang w:val="sv-SE"/>
+            </w:rPr>
+            <w:t xml:space="preserve"> </w:t>
+          </w:r>
+          <w:proofErr w:type="spellStart"/>
+          <w:r>
+            <w:rPr>
+              <w:b/>
+              <w:lang w:val="sv-SE"/>
+            </w:rPr>
+            <w:t>Foodservice</w:t>
+          </w:r>
+          <w:proofErr w:type="spellEnd"/>
+          <w:r>
+            <w:rPr>
+              <w:b/>
+              <w:lang w:val="sv-SE"/>
+            </w:rPr>
+            <w:t xml:space="preserve"> Ltd.</w:t>
           </w:r>
         </w:p>
         <w:p>
@@ -28831,12 +28814,21 @@
               <w:lang w:val="sv-SE"/>
             </w:rPr>
           </w:pPr>
+          <w:proofErr w:type="spellStart"/>
           <w:r>
             <w:rPr>
               <w:color w:val="auto"/>
               <w:lang w:val="sv-SE"/>
             </w:rPr>
-            <w:t>Registration No. 2099311</w:t>
+            <w:t>Registration</w:t>
+          </w:r>
+          <w:proofErr w:type="spellEnd"/>
+          <w:r>
+            <w:rPr>
+              <w:color w:val="auto"/>
+              <w:lang w:val="sv-SE"/>
+            </w:rPr>
+            <w:t xml:space="preserve"> No. 2099311</w:t>
           </w:r>
         </w:p>
         <w:p>
@@ -29007,16 +28999,6 @@
 
 <file path=word/header1.xml><?xml version="1.0" encoding="utf-8"?>
 <w:hdr xmlns:wpc="http://schemas.microsoft.com/office/word/2010/wordprocessingCanvas" xmlns:cx="http://schemas.microsoft.com/office/drawing/2014/chartex" xmlns:cx1="http://schemas.microsoft.com/office/drawing/2015/9/8/chartex" xmlns:cx2="http://schemas.microsoft.com/office/drawing/2015/10/21/chartex" xmlns:cx3="http://schemas.microsoft.com/office/drawing/2016/5/9/chartex" xmlns:cx4="http://schemas.microsoft.com/office/drawing/2016/5/10/chartex" xmlns:cx5="http://schemas.microsoft.com/office/drawing/2016/5/11/chartex" xmlns:cx6="http://schemas.microsoft.com/office/drawing/2016/5/12/chartex" xmlns:cx7="http://schemas.microsoft.com/office/drawing/2016/5/13/chartex" xmlns:cx8="http://schemas.microsoft.com/office/drawing/2016/5/14/chartex" xmlns:mc="http://schemas.openxmlformats.org/markup-compatibility/2006" xmlns:aink="http://schemas.microsoft.com/office/drawing/2016/ink" xmlns:am3d="http://schemas.microsoft.com/office/drawing/2017/model3d" xmlns:o="urn:schemas-microsoft-com:office:office" xmlns:oel="http://schemas.microsoft.com/office/2019/extlst" xmlns:r="http://schemas.openxmlformats.org/officeDocument/2006/relationships" xmlns:m="http://schemas.openxmlformats.org/officeDocument/2006/math" xmlns:v="urn:schemas-microsoft-com:vml" xmlns:wp14="http://schemas.microsoft.com/office/word/2010/wordprocessingDrawing" xmlns:wp="http://schemas.openxmlformats.org/drawingml/2006/wordprocessingDrawing" xmlns:w10="urn:schemas-microsoft-com:office:word" xmlns:w="http://schemas.openxmlformats.org/wordprocessingml/2006/main" xmlns:w14="http://schemas.microsoft.com/office/word/2010/wordml" xmlns:w15="http://schemas.microsoft.com/office/word/2012/wordml" xmlns:w16cex="http://schemas.microsoft.com/office/word/2018/wordml/cex" xmlns:w16cid="http://schemas.microsoft.com/office/word/2016/wordml/cid" xmlns:w16="http://schemas.microsoft.com/office/word/2018/wordml" xmlns:w16du="http://schemas.microsoft.com/office/word/2023/wordml/word16du" xmlns:w16sdtdh="http://schemas.microsoft.com/office/word/2020/wordml/sdtdatahash" xmlns:w16sdtfl="http://schemas.microsoft.com/office/word/2024/wordml/sdtformatlock" xmlns:w16se="http://schemas.microsoft.com/office/word/2015/wordml/symex" xmlns:wpg="http://schemas.microsoft.com/office/word/2010/wordprocessingGroup" xmlns:wpi="http://schemas.microsoft.com/office/word/2010/wordprocessingInk" xmlns:wne="http://schemas.microsoft.com/office/word/2006/wordml" xmlns:wps="http://schemas.microsoft.com/office/word/2010/wordprocessingShape" mc:Ignorable="w14 w15 w16se w16cid w16 w16cex w16sdtdh w16sdtfl w16du wp14">
-  <w:p>
-    <w:pPr>
-      <w:pStyle w:val="Header"/>
-    </w:pPr>
-  </w:p>
-</w:hdr>
-</file>
-
-<file path=word/header2.xml><?xml version="1.0" encoding="utf-8"?>
-<w:hdr xmlns:wpc="http://schemas.microsoft.com/office/word/2010/wordprocessingCanvas" xmlns:cx="http://schemas.microsoft.com/office/drawing/2014/chartex" xmlns:cx1="http://schemas.microsoft.com/office/drawing/2015/9/8/chartex" xmlns:cx2="http://schemas.microsoft.com/office/drawing/2015/10/21/chartex" xmlns:cx3="http://schemas.microsoft.com/office/drawing/2016/5/9/chartex" xmlns:cx4="http://schemas.microsoft.com/office/drawing/2016/5/10/chartex" xmlns:cx5="http://schemas.microsoft.com/office/drawing/2016/5/11/chartex" xmlns:cx6="http://schemas.microsoft.com/office/drawing/2016/5/12/chartex" xmlns:cx7="http://schemas.microsoft.com/office/drawing/2016/5/13/chartex" xmlns:cx8="http://schemas.microsoft.com/office/drawing/2016/5/14/chartex" xmlns:mc="http://schemas.openxmlformats.org/markup-compatibility/2006" xmlns:aink="http://schemas.microsoft.com/office/drawing/2016/ink" xmlns:am3d="http://schemas.microsoft.com/office/drawing/2017/model3d" xmlns:o="urn:schemas-microsoft-com:office:office" xmlns:oel="http://schemas.microsoft.com/office/2019/extlst" xmlns:r="http://schemas.openxmlformats.org/officeDocument/2006/relationships" xmlns:m="http://schemas.openxmlformats.org/officeDocument/2006/math" xmlns:v="urn:schemas-microsoft-com:vml" xmlns:wp14="http://schemas.microsoft.com/office/word/2010/wordprocessingDrawing" xmlns:wp="http://schemas.openxmlformats.org/drawingml/2006/wordprocessingDrawing" xmlns:w10="urn:schemas-microsoft-com:office:word" xmlns:w="http://schemas.openxmlformats.org/wordprocessingml/2006/main" xmlns:w14="http://schemas.microsoft.com/office/word/2010/wordml" xmlns:w15="http://schemas.microsoft.com/office/word/2012/wordml" xmlns:w16cex="http://schemas.microsoft.com/office/word/2018/wordml/cex" xmlns:w16cid="http://schemas.microsoft.com/office/word/2016/wordml/cid" xmlns:w16="http://schemas.microsoft.com/office/word/2018/wordml" xmlns:w16du="http://schemas.microsoft.com/office/word/2023/wordml/word16du" xmlns:w16sdtdh="http://schemas.microsoft.com/office/word/2020/wordml/sdtdatahash" xmlns:w16sdtfl="http://schemas.microsoft.com/office/word/2024/wordml/sdtformatlock" xmlns:w16se="http://schemas.microsoft.com/office/word/2015/wordml/symex" xmlns:wpg="http://schemas.microsoft.com/office/word/2010/wordprocessingGroup" xmlns:wpi="http://schemas.microsoft.com/office/word/2010/wordprocessingInk" xmlns:wne="http://schemas.microsoft.com/office/word/2006/wordml" xmlns:wps="http://schemas.microsoft.com/office/word/2010/wordprocessingShape" mc:Ignorable="w14 w15 w16se w16cid w16 w16cex w16sdtdh w16sdtfl w16du wp14">
   <w:tbl>
     <w:tblPr>
       <w:tblW w:w="5034" w:type="pct"/>
@@ -29068,60 +29050,26 @@
           </w:r>
           <w:r>
             <w:rPr>
-              <w:rFonts w:cs="Arial"/>
-              <w:sz w:val="18"/>
-              <w:szCs w:val="18"/>
+              <w:sz w:val="16"/>
+              <w:szCs w:val="16"/>
             </w:rPr>
-            <w:t>XXXXX</w:t>
+            <w:t>{{</w:t>
           </w:r>
+          <w:proofErr w:type="spellStart"/>
           <w:r>
             <w:rPr>
-              <w:sz w:val="18"/>
-              <w:szCs w:val="18"/>
+              <w:sz w:val="16"/>
+              <w:szCs w:val="16"/>
             </w:rPr>
-            <w:t xml:space="preserve"> </w:t>
+            <w:t>reference_variable</w:t>
           </w:r>
+          <w:proofErr w:type="spellEnd"/>
           <w:r>
             <w:rPr>
-              <w:sz w:val="18"/>
-              <w:szCs w:val="18"/>
+              <w:sz w:val="16"/>
+              <w:szCs w:val="16"/>
             </w:rPr>
-            <w:t>/</w:t>
-          </w:r>
-          <w:r>
-            <w:rPr>
-              <w:sz w:val="18"/>
-              <w:szCs w:val="18"/>
-            </w:rPr>
-            <w:t xml:space="preserve"> </w:t>
-          </w:r>
-          <w:r>
-            <w:rPr>
-              <w:sz w:val="18"/>
-              <w:szCs w:val="18"/>
-            </w:rPr>
-            <w:t>XX</w:t>
-          </w:r>
-          <w:r>
-            <w:rPr>
-              <w:sz w:val="18"/>
-              <w:szCs w:val="18"/>
-            </w:rPr>
-            <w:t xml:space="preserve"> </w:t>
-          </w:r>
-          <w:r>
-            <w:rPr>
-              <w:sz w:val="18"/>
-              <w:szCs w:val="18"/>
-            </w:rPr>
-            <w:t xml:space="preserve">/ </w:t>
-          </w:r>
-          <w:r>
-            <w:rPr>
-              <w:sz w:val="18"/>
-              <w:szCs w:val="18"/>
-            </w:rPr>
-            <w:t>XX</w:t>
+            <w:t>}}</w:t>
           </w:r>
         </w:p>
       </w:tc>
@@ -29278,7 +29226,7 @@
 </w:hdr>
 </file>
 
-<file path=word/header3.xml><?xml version="1.0" encoding="utf-8"?>
+<file path=word/header2.xml><?xml version="1.0" encoding="utf-8"?>
 <w:hdr xmlns:wpc="http://schemas.microsoft.com/office/word/2010/wordprocessingCanvas" xmlns:cx="http://schemas.microsoft.com/office/drawing/2014/chartex" xmlns:cx1="http://schemas.microsoft.com/office/drawing/2015/9/8/chartex" xmlns:cx2="http://schemas.microsoft.com/office/drawing/2015/10/21/chartex" xmlns:cx3="http://schemas.microsoft.com/office/drawing/2016/5/9/chartex" xmlns:cx4="http://schemas.microsoft.com/office/drawing/2016/5/10/chartex" xmlns:cx5="http://schemas.microsoft.com/office/drawing/2016/5/11/chartex" xmlns:cx6="http://schemas.microsoft.com/office/drawing/2016/5/12/chartex" xmlns:cx7="http://schemas.microsoft.com/office/drawing/2016/5/13/chartex" xmlns:cx8="http://schemas.microsoft.com/office/drawing/2016/5/14/chartex" xmlns:mc="http://schemas.openxmlformats.org/markup-compatibility/2006" xmlns:aink="http://schemas.microsoft.com/office/drawing/2016/ink" xmlns:am3d="http://schemas.microsoft.com/office/drawing/2017/model3d" xmlns:o="urn:schemas-microsoft-com:office:office" xmlns:oel="http://schemas.microsoft.com/office/2019/extlst" xmlns:r="http://schemas.openxmlformats.org/officeDocument/2006/relationships" xmlns:m="http://schemas.openxmlformats.org/officeDocument/2006/math" xmlns:v="urn:schemas-microsoft-com:vml" xmlns:wp14="http://schemas.microsoft.com/office/word/2010/wordprocessingDrawing" xmlns:wp="http://schemas.openxmlformats.org/drawingml/2006/wordprocessingDrawing" xmlns:w10="urn:schemas-microsoft-com:office:word" xmlns:w="http://schemas.openxmlformats.org/wordprocessingml/2006/main" xmlns:w14="http://schemas.microsoft.com/office/word/2010/wordml" xmlns:w15="http://schemas.microsoft.com/office/word/2012/wordml" xmlns:w16cex="http://schemas.microsoft.com/office/word/2018/wordml/cex" xmlns:w16cid="http://schemas.microsoft.com/office/word/2016/wordml/cid" xmlns:w16="http://schemas.microsoft.com/office/word/2018/wordml" xmlns:w16du="http://schemas.microsoft.com/office/word/2023/wordml/word16du" xmlns:w16sdtdh="http://schemas.microsoft.com/office/word/2020/wordml/sdtdatahash" xmlns:w16sdtfl="http://schemas.microsoft.com/office/word/2024/wordml/sdtformatlock" xmlns:w16se="http://schemas.microsoft.com/office/word/2015/wordml/symex" xmlns:wpg="http://schemas.microsoft.com/office/word/2010/wordprocessingGroup" xmlns:wpi="http://schemas.microsoft.com/office/word/2010/wordprocessingInk" xmlns:wne="http://schemas.microsoft.com/office/word/2006/wordml" xmlns:wps="http://schemas.microsoft.com/office/word/2010/wordprocessingShape" mc:Ignorable="w14 w15 w16se w16cid w16 w16cex w16sdtdh w16sdtfl w16du wp14">
   <w:p>
     <w:pPr>

</xml_diff>